<commit_message>
Assignment 3 - A11Y Changes
Assignment 3 - A11Y Changes
</commit_message>
<xml_diff>
--- a/Attribution.docx
+++ b/Attribution.docx
@@ -64,51 +64,7 @@
                 <w:lang w:val="en-CA"/>
                 <w14:ligatures w14:val="none"/>
               </w:rPr>
-              <w:t>"</w:t>
-            </w:r>
-            <w:proofErr w:type="gramStart"/>
-            <w:r>
-              <w:rPr>
-                <w:rFonts w:ascii="Arial" w:eastAsia="Times New Roman" w:hAnsi="Arial" w:cs="Arial"/>
-                <w:color w:val="000000"/>
-                <w:kern w:val="0"/>
-                <w:lang w:val="en-CA"/>
-                <w14:ligatures w14:val="none"/>
-              </w:rPr>
-              <w:t>black</w:t>
-            </w:r>
-            <w:proofErr w:type="gramEnd"/>
-            <w:r>
-              <w:rPr>
-                <w:rFonts w:ascii="Arial" w:eastAsia="Times New Roman" w:hAnsi="Arial" w:cs="Arial"/>
-                <w:color w:val="000000"/>
-                <w:kern w:val="0"/>
-                <w:lang w:val="en-CA"/>
-                <w14:ligatures w14:val="none"/>
-              </w:rPr>
-              <w:t xml:space="preserve"> microphone on black stand" by Joey Genovese under </w:t>
-            </w:r>
-            <w:proofErr w:type="spellStart"/>
-            <w:r>
-              <w:rPr>
-                <w:rFonts w:ascii="Arial" w:eastAsia="Times New Roman" w:hAnsi="Arial" w:cs="Arial"/>
-                <w:color w:val="000000"/>
-                <w:kern w:val="0"/>
-                <w:lang w:val="en-CA"/>
-                <w14:ligatures w14:val="none"/>
-              </w:rPr>
-              <w:t>Unsplash</w:t>
-            </w:r>
-            <w:proofErr w:type="spellEnd"/>
-            <w:r>
-              <w:rPr>
-                <w:rFonts w:ascii="Arial" w:eastAsia="Times New Roman" w:hAnsi="Arial" w:cs="Arial"/>
-                <w:color w:val="000000"/>
-                <w:kern w:val="0"/>
-                <w:lang w:val="en-CA"/>
-                <w14:ligatures w14:val="none"/>
-              </w:rPr>
-              <w:t xml:space="preserve"> License. </w:t>
+              <w:t xml:space="preserve">"black microphone on black stand" by Joey Genovese under Unsplash License. </w:t>
             </w:r>
             <w:r>
               <w:rPr>
@@ -159,51 +115,7 @@
                 <w:lang w:val="en-CA"/>
                 <w14:ligatures w14:val="none"/>
               </w:rPr>
-              <w:t>"</w:t>
-            </w:r>
-            <w:proofErr w:type="gramStart"/>
-            <w:r>
-              <w:rPr>
-                <w:rFonts w:ascii="Arial" w:eastAsia="Times New Roman" w:hAnsi="Arial" w:cs="Arial"/>
-                <w:color w:val="000000"/>
-                <w:kern w:val="0"/>
-                <w:lang w:val="en-CA"/>
-                <w14:ligatures w14:val="none"/>
-              </w:rPr>
-              <w:t>man</w:t>
-            </w:r>
-            <w:proofErr w:type="gramEnd"/>
-            <w:r>
-              <w:rPr>
-                <w:rFonts w:ascii="Arial" w:eastAsia="Times New Roman" w:hAnsi="Arial" w:cs="Arial"/>
-                <w:color w:val="000000"/>
-                <w:kern w:val="0"/>
-                <w:lang w:val="en-CA"/>
-                <w14:ligatures w14:val="none"/>
-              </w:rPr>
-              <w:t xml:space="preserve"> playing saxophone" by César Guadarrama Cantú under </w:t>
-            </w:r>
-            <w:proofErr w:type="spellStart"/>
-            <w:r>
-              <w:rPr>
-                <w:rFonts w:ascii="Arial" w:eastAsia="Times New Roman" w:hAnsi="Arial" w:cs="Arial"/>
-                <w:color w:val="000000"/>
-                <w:kern w:val="0"/>
-                <w:lang w:val="en-CA"/>
-                <w14:ligatures w14:val="none"/>
-              </w:rPr>
-              <w:t>Unsplash</w:t>
-            </w:r>
-            <w:proofErr w:type="spellEnd"/>
-            <w:r>
-              <w:rPr>
-                <w:rFonts w:ascii="Arial" w:eastAsia="Times New Roman" w:hAnsi="Arial" w:cs="Arial"/>
-                <w:color w:val="000000"/>
-                <w:kern w:val="0"/>
-                <w:lang w:val="en-CA"/>
-                <w14:ligatures w14:val="none"/>
-              </w:rPr>
-              <w:t xml:space="preserve"> License. </w:t>
+              <w:t xml:space="preserve">"man playing saxophone" by César Guadarrama Cantú under Unsplash License. </w:t>
             </w:r>
             <w:r>
               <w:rPr>
@@ -254,73 +166,7 @@
                 <w:lang w:val="en-CA"/>
                 <w14:ligatures w14:val="none"/>
               </w:rPr>
-              <w:t>"</w:t>
-            </w:r>
-            <w:proofErr w:type="gramStart"/>
-            <w:r>
-              <w:rPr>
-                <w:rFonts w:ascii="Arial" w:eastAsia="Times New Roman" w:hAnsi="Arial" w:cs="Arial"/>
-                <w:color w:val="000000"/>
-                <w:kern w:val="0"/>
-                <w:lang w:val="en-CA"/>
-                <w14:ligatures w14:val="none"/>
-              </w:rPr>
-              <w:t>violin</w:t>
-            </w:r>
-            <w:proofErr w:type="gramEnd"/>
-            <w:r>
-              <w:rPr>
-                <w:rFonts w:ascii="Arial" w:eastAsia="Times New Roman" w:hAnsi="Arial" w:cs="Arial"/>
-                <w:color w:val="000000"/>
-                <w:kern w:val="0"/>
-                <w:lang w:val="en-CA"/>
-                <w14:ligatures w14:val="none"/>
-              </w:rPr>
-              <w:t xml:space="preserve"> with bow on cloth" by </w:t>
-            </w:r>
-            <w:proofErr w:type="spellStart"/>
-            <w:r>
-              <w:rPr>
-                <w:rFonts w:ascii="Arial" w:eastAsia="Times New Roman" w:hAnsi="Arial" w:cs="Arial"/>
-                <w:color w:val="000000"/>
-                <w:kern w:val="0"/>
-                <w:lang w:val="en-CA"/>
-                <w14:ligatures w14:val="none"/>
-              </w:rPr>
-              <w:t>Jixiao</w:t>
-            </w:r>
-            <w:proofErr w:type="spellEnd"/>
-            <w:r>
-              <w:rPr>
-                <w:rFonts w:ascii="Arial" w:eastAsia="Times New Roman" w:hAnsi="Arial" w:cs="Arial"/>
-                <w:color w:val="000000"/>
-                <w:kern w:val="0"/>
-                <w:lang w:val="en-CA"/>
-                <w14:ligatures w14:val="none"/>
-              </w:rPr>
-              <w:t xml:space="preserve"> Huang under </w:t>
-            </w:r>
-            <w:proofErr w:type="spellStart"/>
-            <w:r>
-              <w:rPr>
-                <w:rFonts w:ascii="Arial" w:eastAsia="Times New Roman" w:hAnsi="Arial" w:cs="Arial"/>
-                <w:color w:val="000000"/>
-                <w:kern w:val="0"/>
-                <w:lang w:val="en-CA"/>
-                <w14:ligatures w14:val="none"/>
-              </w:rPr>
-              <w:t>Unsplash</w:t>
-            </w:r>
-            <w:proofErr w:type="spellEnd"/>
-            <w:r>
-              <w:rPr>
-                <w:rFonts w:ascii="Arial" w:eastAsia="Times New Roman" w:hAnsi="Arial" w:cs="Arial"/>
-                <w:color w:val="000000"/>
-                <w:kern w:val="0"/>
-                <w:lang w:val="en-CA"/>
-                <w14:ligatures w14:val="none"/>
-              </w:rPr>
-              <w:t xml:space="preserve"> License. </w:t>
+              <w:t xml:space="preserve">"violin with bow on cloth" by Jixiao Huang under Unsplash License. </w:t>
             </w:r>
             <w:r>
               <w:rPr>
@@ -371,51 +217,7 @@
                 <w:lang w:val="en-CA"/>
                 <w14:ligatures w14:val="none"/>
               </w:rPr>
-              <w:t>"</w:t>
-            </w:r>
-            <w:proofErr w:type="gramStart"/>
-            <w:r>
-              <w:rPr>
-                <w:rFonts w:ascii="Arial" w:eastAsia="Times New Roman" w:hAnsi="Arial" w:cs="Arial"/>
-                <w:color w:val="000000"/>
-                <w:kern w:val="0"/>
-                <w:lang w:val="en-CA"/>
-                <w14:ligatures w14:val="none"/>
-              </w:rPr>
-              <w:t>brown</w:t>
-            </w:r>
-            <w:proofErr w:type="gramEnd"/>
-            <w:r>
-              <w:rPr>
-                <w:rFonts w:ascii="Arial" w:eastAsia="Times New Roman" w:hAnsi="Arial" w:cs="Arial"/>
-                <w:color w:val="000000"/>
-                <w:kern w:val="0"/>
-                <w:lang w:val="en-CA"/>
-                <w14:ligatures w14:val="none"/>
-              </w:rPr>
-              <w:t xml:space="preserve"> violin" by Dominik Scythe under </w:t>
-            </w:r>
-            <w:proofErr w:type="spellStart"/>
-            <w:r>
-              <w:rPr>
-                <w:rFonts w:ascii="Arial" w:eastAsia="Times New Roman" w:hAnsi="Arial" w:cs="Arial"/>
-                <w:color w:val="000000"/>
-                <w:kern w:val="0"/>
-                <w:lang w:val="en-CA"/>
-                <w14:ligatures w14:val="none"/>
-              </w:rPr>
-              <w:t>Unsplash</w:t>
-            </w:r>
-            <w:proofErr w:type="spellEnd"/>
-            <w:r>
-              <w:rPr>
-                <w:rFonts w:ascii="Arial" w:eastAsia="Times New Roman" w:hAnsi="Arial" w:cs="Arial"/>
-                <w:color w:val="000000"/>
-                <w:kern w:val="0"/>
-                <w:lang w:val="en-CA"/>
-                <w14:ligatures w14:val="none"/>
-              </w:rPr>
-              <w:t xml:space="preserve"> License. </w:t>
+              <w:t xml:space="preserve">"brown violin" by Dominik Scythe under Unsplash License. </w:t>
             </w:r>
             <w:r>
               <w:rPr>
@@ -466,51 +268,7 @@
                 <w:lang w:val="en-CA"/>
                 <w14:ligatures w14:val="none"/>
               </w:rPr>
-              <w:t>"</w:t>
-            </w:r>
-            <w:proofErr w:type="gramStart"/>
-            <w:r>
-              <w:rPr>
-                <w:rFonts w:ascii="Arial" w:eastAsia="Times New Roman" w:hAnsi="Arial" w:cs="Arial"/>
-                <w:color w:val="000000"/>
-                <w:kern w:val="0"/>
-                <w:lang w:val="en-CA"/>
-                <w14:ligatures w14:val="none"/>
-              </w:rPr>
-              <w:t>black</w:t>
-            </w:r>
-            <w:proofErr w:type="gramEnd"/>
-            <w:r>
-              <w:rPr>
-                <w:rFonts w:ascii="Arial" w:eastAsia="Times New Roman" w:hAnsi="Arial" w:cs="Arial"/>
-                <w:color w:val="000000"/>
-                <w:kern w:val="0"/>
-                <w:lang w:val="en-CA"/>
-                <w14:ligatures w14:val="none"/>
-              </w:rPr>
-              <w:t xml:space="preserve"> acoustic guitar on green grass" by Tony Rojas under </w:t>
-            </w:r>
-            <w:proofErr w:type="spellStart"/>
-            <w:r>
-              <w:rPr>
-                <w:rFonts w:ascii="Arial" w:eastAsia="Times New Roman" w:hAnsi="Arial" w:cs="Arial"/>
-                <w:color w:val="000000"/>
-                <w:kern w:val="0"/>
-                <w:lang w:val="en-CA"/>
-                <w14:ligatures w14:val="none"/>
-              </w:rPr>
-              <w:t>Unsplash</w:t>
-            </w:r>
-            <w:proofErr w:type="spellEnd"/>
-            <w:r>
-              <w:rPr>
-                <w:rFonts w:ascii="Arial" w:eastAsia="Times New Roman" w:hAnsi="Arial" w:cs="Arial"/>
-                <w:color w:val="000000"/>
-                <w:kern w:val="0"/>
-                <w:lang w:val="en-CA"/>
-                <w14:ligatures w14:val="none"/>
-              </w:rPr>
-              <w:t xml:space="preserve"> License. </w:t>
+              <w:t xml:space="preserve">"black acoustic guitar on green grass" by Tony Rojas under Unsplash License. </w:t>
             </w:r>
             <w:r>
               <w:rPr>
@@ -561,51 +319,7 @@
                 <w:lang w:val="en-CA"/>
                 <w14:ligatures w14:val="none"/>
               </w:rPr>
-              <w:t>"</w:t>
-            </w:r>
-            <w:proofErr w:type="gramStart"/>
-            <w:r>
-              <w:rPr>
-                <w:rFonts w:ascii="Arial" w:eastAsia="Times New Roman" w:hAnsi="Arial" w:cs="Arial"/>
-                <w:color w:val="000000"/>
-                <w:kern w:val="0"/>
-                <w:lang w:val="en-CA"/>
-                <w14:ligatures w14:val="none"/>
-              </w:rPr>
-              <w:t>gray</w:t>
-            </w:r>
-            <w:proofErr w:type="gramEnd"/>
-            <w:r>
-              <w:rPr>
-                <w:rFonts w:ascii="Arial" w:eastAsia="Times New Roman" w:hAnsi="Arial" w:cs="Arial"/>
-                <w:color w:val="000000"/>
-                <w:kern w:val="0"/>
-                <w:lang w:val="en-CA"/>
-                <w14:ligatures w14:val="none"/>
-              </w:rPr>
-              <w:t xml:space="preserve"> musical drum" by Matthijs Smit under </w:t>
-            </w:r>
-            <w:proofErr w:type="spellStart"/>
-            <w:r>
-              <w:rPr>
-                <w:rFonts w:ascii="Arial" w:eastAsia="Times New Roman" w:hAnsi="Arial" w:cs="Arial"/>
-                <w:color w:val="000000"/>
-                <w:kern w:val="0"/>
-                <w:lang w:val="en-CA"/>
-                <w14:ligatures w14:val="none"/>
-              </w:rPr>
-              <w:t>Unsplash</w:t>
-            </w:r>
-            <w:proofErr w:type="spellEnd"/>
-            <w:r>
-              <w:rPr>
-                <w:rFonts w:ascii="Arial" w:eastAsia="Times New Roman" w:hAnsi="Arial" w:cs="Arial"/>
-                <w:color w:val="000000"/>
-                <w:kern w:val="0"/>
-                <w:lang w:val="en-CA"/>
-                <w14:ligatures w14:val="none"/>
-              </w:rPr>
-              <w:t xml:space="preserve"> License. </w:t>
+              <w:t xml:space="preserve">"gray musical drum" by Matthijs Smit under Unsplash License. </w:t>
             </w:r>
             <w:r>
               <w:rPr>
@@ -656,73 +370,7 @@
                 <w:lang w:val="en-CA"/>
                 <w14:ligatures w14:val="none"/>
               </w:rPr>
-              <w:t>"</w:t>
-            </w:r>
-            <w:proofErr w:type="gramStart"/>
-            <w:r>
-              <w:rPr>
-                <w:rFonts w:ascii="Arial" w:eastAsia="Times New Roman" w:hAnsi="Arial" w:cs="Arial"/>
-                <w:color w:val="000000"/>
-                <w:kern w:val="0"/>
-                <w:lang w:val="en-CA"/>
-                <w14:ligatures w14:val="none"/>
-              </w:rPr>
-              <w:t>brown</w:t>
-            </w:r>
-            <w:proofErr w:type="gramEnd"/>
-            <w:r>
-              <w:rPr>
-                <w:rFonts w:ascii="Arial" w:eastAsia="Times New Roman" w:hAnsi="Arial" w:cs="Arial"/>
-                <w:color w:val="000000"/>
-                <w:kern w:val="0"/>
-                <w:lang w:val="en-CA"/>
-                <w14:ligatures w14:val="none"/>
-              </w:rPr>
-              <w:t xml:space="preserve"> acoustic guitar" by Brent </w:t>
-            </w:r>
-            <w:proofErr w:type="spellStart"/>
-            <w:r>
-              <w:rPr>
-                <w:rFonts w:ascii="Arial" w:eastAsia="Times New Roman" w:hAnsi="Arial" w:cs="Arial"/>
-                <w:color w:val="000000"/>
-                <w:kern w:val="0"/>
-                <w:lang w:val="en-CA"/>
-                <w14:ligatures w14:val="none"/>
-              </w:rPr>
-              <w:t>Ninaber</w:t>
-            </w:r>
-            <w:proofErr w:type="spellEnd"/>
-            <w:r>
-              <w:rPr>
-                <w:rFonts w:ascii="Arial" w:eastAsia="Times New Roman" w:hAnsi="Arial" w:cs="Arial"/>
-                <w:color w:val="000000"/>
-                <w:kern w:val="0"/>
-                <w:lang w:val="en-CA"/>
-                <w14:ligatures w14:val="none"/>
-              </w:rPr>
-              <w:t xml:space="preserve"> under </w:t>
-            </w:r>
-            <w:proofErr w:type="spellStart"/>
-            <w:r>
-              <w:rPr>
-                <w:rFonts w:ascii="Arial" w:eastAsia="Times New Roman" w:hAnsi="Arial" w:cs="Arial"/>
-                <w:color w:val="000000"/>
-                <w:kern w:val="0"/>
-                <w:lang w:val="en-CA"/>
-                <w14:ligatures w14:val="none"/>
-              </w:rPr>
-              <w:t>Unsplash</w:t>
-            </w:r>
-            <w:proofErr w:type="spellEnd"/>
-            <w:r>
-              <w:rPr>
-                <w:rFonts w:ascii="Arial" w:eastAsia="Times New Roman" w:hAnsi="Arial" w:cs="Arial"/>
-                <w:color w:val="000000"/>
-                <w:kern w:val="0"/>
-                <w:lang w:val="en-CA"/>
-                <w14:ligatures w14:val="none"/>
-              </w:rPr>
-              <w:t xml:space="preserve"> License. </w:t>
+              <w:t xml:space="preserve">"brown acoustic guitar" by Brent Ninaber under Unsplash License. </w:t>
             </w:r>
             <w:r>
               <w:rPr>
@@ -773,51 +421,7 @@
                 <w:lang w:val="en-CA"/>
                 <w14:ligatures w14:val="none"/>
               </w:rPr>
-              <w:t>"</w:t>
-            </w:r>
-            <w:proofErr w:type="gramStart"/>
-            <w:r>
-              <w:rPr>
-                <w:rFonts w:ascii="Arial" w:eastAsia="Times New Roman" w:hAnsi="Arial" w:cs="Arial"/>
-                <w:color w:val="000000"/>
-                <w:kern w:val="0"/>
-                <w:lang w:val="en-CA"/>
-                <w14:ligatures w14:val="none"/>
-              </w:rPr>
-              <w:t>man</w:t>
-            </w:r>
-            <w:proofErr w:type="gramEnd"/>
-            <w:r>
-              <w:rPr>
-                <w:rFonts w:ascii="Arial" w:eastAsia="Times New Roman" w:hAnsi="Arial" w:cs="Arial"/>
-                <w:color w:val="000000"/>
-                <w:kern w:val="0"/>
-                <w:lang w:val="en-CA"/>
-                <w14:ligatures w14:val="none"/>
-              </w:rPr>
-              <w:t xml:space="preserve"> sitting in guitar amplifier" by Marcos Luiz Photograph under </w:t>
-            </w:r>
-            <w:proofErr w:type="spellStart"/>
-            <w:r>
-              <w:rPr>
-                <w:rFonts w:ascii="Arial" w:eastAsia="Times New Roman" w:hAnsi="Arial" w:cs="Arial"/>
-                <w:color w:val="000000"/>
-                <w:kern w:val="0"/>
-                <w:lang w:val="en-CA"/>
-                <w14:ligatures w14:val="none"/>
-              </w:rPr>
-              <w:t>Unsplash</w:t>
-            </w:r>
-            <w:proofErr w:type="spellEnd"/>
-            <w:r>
-              <w:rPr>
-                <w:rFonts w:ascii="Arial" w:eastAsia="Times New Roman" w:hAnsi="Arial" w:cs="Arial"/>
-                <w:color w:val="000000"/>
-                <w:kern w:val="0"/>
-                <w:lang w:val="en-CA"/>
-                <w14:ligatures w14:val="none"/>
-              </w:rPr>
-              <w:t xml:space="preserve"> License. </w:t>
+              <w:t xml:space="preserve">"man sitting in guitar amplifier" by Marcos Luiz Photograph under Unsplash License. </w:t>
             </w:r>
             <w:r>
               <w:rPr>
@@ -868,73 +472,7 @@
                 <w:lang w:val="en-CA"/>
                 <w14:ligatures w14:val="none"/>
               </w:rPr>
-              <w:t>"</w:t>
-            </w:r>
-            <w:proofErr w:type="gramStart"/>
-            <w:r>
-              <w:rPr>
-                <w:rFonts w:ascii="Arial" w:eastAsia="Times New Roman" w:hAnsi="Arial" w:cs="Arial"/>
-                <w:color w:val="000000"/>
-                <w:kern w:val="0"/>
-                <w:lang w:val="en-CA"/>
-                <w14:ligatures w14:val="none"/>
-              </w:rPr>
-              <w:t>three</w:t>
-            </w:r>
-            <w:proofErr w:type="gramEnd"/>
-            <w:r>
-              <w:rPr>
-                <w:rFonts w:ascii="Arial" w:eastAsia="Times New Roman" w:hAnsi="Arial" w:cs="Arial"/>
-                <w:color w:val="000000"/>
-                <w:kern w:val="0"/>
-                <w:lang w:val="en-CA"/>
-                <w14:ligatures w14:val="none"/>
-              </w:rPr>
-              <w:t xml:space="preserve"> assorted-color flying V electric guitars" by </w:t>
-            </w:r>
-            <w:proofErr w:type="spellStart"/>
-            <w:r>
-              <w:rPr>
-                <w:rFonts w:ascii="Arial" w:eastAsia="Times New Roman" w:hAnsi="Arial" w:cs="Arial"/>
-                <w:color w:val="000000"/>
-                <w:kern w:val="0"/>
-                <w:lang w:val="en-CA"/>
-                <w14:ligatures w14:val="none"/>
-              </w:rPr>
-              <w:t>ACAudio</w:t>
-            </w:r>
-            <w:proofErr w:type="spellEnd"/>
-            <w:r>
-              <w:rPr>
-                <w:rFonts w:ascii="Arial" w:eastAsia="Times New Roman" w:hAnsi="Arial" w:cs="Arial"/>
-                <w:color w:val="000000"/>
-                <w:kern w:val="0"/>
-                <w:lang w:val="en-CA"/>
-                <w14:ligatures w14:val="none"/>
-              </w:rPr>
-              <w:t xml:space="preserve"> under </w:t>
-            </w:r>
-            <w:proofErr w:type="spellStart"/>
-            <w:r>
-              <w:rPr>
-                <w:rFonts w:ascii="Arial" w:eastAsia="Times New Roman" w:hAnsi="Arial" w:cs="Arial"/>
-                <w:color w:val="000000"/>
-                <w:kern w:val="0"/>
-                <w:lang w:val="en-CA"/>
-                <w14:ligatures w14:val="none"/>
-              </w:rPr>
-              <w:t>Unsplash</w:t>
-            </w:r>
-            <w:proofErr w:type="spellEnd"/>
-            <w:r>
-              <w:rPr>
-                <w:rFonts w:ascii="Arial" w:eastAsia="Times New Roman" w:hAnsi="Arial" w:cs="Arial"/>
-                <w:color w:val="000000"/>
-                <w:kern w:val="0"/>
-                <w:lang w:val="en-CA"/>
-                <w14:ligatures w14:val="none"/>
-              </w:rPr>
-              <w:t xml:space="preserve"> License. </w:t>
+              <w:t xml:space="preserve">"three assorted-color flying V electric guitars" by ACAudio under Unsplash License. </w:t>
             </w:r>
             <w:r>
               <w:rPr>
@@ -985,73 +523,7 @@
                 <w:lang w:val="en-CA"/>
                 <w14:ligatures w14:val="none"/>
               </w:rPr>
-              <w:t>"</w:t>
-            </w:r>
-            <w:proofErr w:type="gramStart"/>
-            <w:r>
-              <w:rPr>
-                <w:rFonts w:ascii="Arial" w:eastAsia="Times New Roman" w:hAnsi="Arial" w:cs="Arial"/>
-                <w:color w:val="000000"/>
-                <w:kern w:val="0"/>
-                <w:lang w:val="en-CA"/>
-                <w14:ligatures w14:val="none"/>
-              </w:rPr>
-              <w:t>person</w:t>
-            </w:r>
-            <w:proofErr w:type="gramEnd"/>
-            <w:r>
-              <w:rPr>
-                <w:rFonts w:ascii="Arial" w:eastAsia="Times New Roman" w:hAnsi="Arial" w:cs="Arial"/>
-                <w:color w:val="000000"/>
-                <w:kern w:val="0"/>
-                <w:lang w:val="en-CA"/>
-                <w14:ligatures w14:val="none"/>
-              </w:rPr>
-              <w:t xml:space="preserve"> playing black and white piano" by </w:t>
-            </w:r>
-            <w:proofErr w:type="spellStart"/>
-            <w:r>
-              <w:rPr>
-                <w:rFonts w:ascii="Arial" w:eastAsia="Times New Roman" w:hAnsi="Arial" w:cs="Arial"/>
-                <w:color w:val="000000"/>
-                <w:kern w:val="0"/>
-                <w:lang w:val="en-CA"/>
-                <w14:ligatures w14:val="none"/>
-              </w:rPr>
-              <w:t>Soundtrap</w:t>
-            </w:r>
-            <w:proofErr w:type="spellEnd"/>
-            <w:r>
-              <w:rPr>
-                <w:rFonts w:ascii="Arial" w:eastAsia="Times New Roman" w:hAnsi="Arial" w:cs="Arial"/>
-                <w:color w:val="000000"/>
-                <w:kern w:val="0"/>
-                <w:lang w:val="en-CA"/>
-                <w14:ligatures w14:val="none"/>
-              </w:rPr>
-              <w:t xml:space="preserve"> under </w:t>
-            </w:r>
-            <w:proofErr w:type="spellStart"/>
-            <w:r>
-              <w:rPr>
-                <w:rFonts w:ascii="Arial" w:eastAsia="Times New Roman" w:hAnsi="Arial" w:cs="Arial"/>
-                <w:color w:val="000000"/>
-                <w:kern w:val="0"/>
-                <w:lang w:val="en-CA"/>
-                <w14:ligatures w14:val="none"/>
-              </w:rPr>
-              <w:t>Unsplash</w:t>
-            </w:r>
-            <w:proofErr w:type="spellEnd"/>
-            <w:r>
-              <w:rPr>
-                <w:rFonts w:ascii="Arial" w:eastAsia="Times New Roman" w:hAnsi="Arial" w:cs="Arial"/>
-                <w:color w:val="000000"/>
-                <w:kern w:val="0"/>
-                <w:lang w:val="en-CA"/>
-                <w14:ligatures w14:val="none"/>
-              </w:rPr>
-              <w:t xml:space="preserve"> License. </w:t>
+              <w:t xml:space="preserve">"person playing black and white piano" by Soundtrap under Unsplash License. </w:t>
             </w:r>
             <w:r>
               <w:rPr>
@@ -1102,7 +574,67 @@
                 <w:lang w:val="en-CA"/>
                 <w14:ligatures w14:val="none"/>
               </w:rPr>
-              <w:t xml:space="preserve">"Martin Miller &amp; Andy Timmons - Still Got the Blues (Gary Moore Cover) - Live in Studio" by Martin Miller under CC-BY License. </w:t>
+              <w:t>"</w:t>
+            </w:r>
+            <w:r>
+              <w:rPr>
+                <w:rFonts w:ascii="Arial" w:eastAsia="Times New Roman" w:hAnsi="Arial" w:cs="Arial"/>
+                <w:color w:val="000000"/>
+                <w:kern w:val="0"/>
+                <w:lang w:val="en-CA"/>
+                <w14:ligatures w14:val="none"/>
+              </w:rPr>
+              <w:t>Just The Two Of Us - Toshiki Soejima</w:t>
+            </w:r>
+            <w:r>
+              <w:rPr>
+                <w:rFonts w:ascii="Arial" w:eastAsia="Times New Roman" w:hAnsi="Arial" w:cs="Arial"/>
+                <w:color w:val="000000"/>
+                <w:kern w:val="0"/>
+                <w:lang w:val="en-CA"/>
+                <w14:ligatures w14:val="none"/>
+              </w:rPr>
+              <w:t xml:space="preserve">" by </w:t>
+            </w:r>
+            <w:r>
+              <w:rPr>
+                <w:rFonts w:ascii="Arial" w:eastAsia="Times New Roman" w:hAnsi="Arial" w:cs="Arial"/>
+                <w:color w:val="000000"/>
+                <w:kern w:val="0"/>
+                <w:lang w:val="en-CA"/>
+                <w14:ligatures w14:val="none"/>
+              </w:rPr>
+              <w:t>Toshiki Soejima</w:t>
+            </w:r>
+            <w:r>
+              <w:rPr>
+                <w:rFonts w:ascii="Arial" w:eastAsia="Times New Roman" w:hAnsi="Arial" w:cs="Arial"/>
+                <w:color w:val="000000"/>
+                <w:kern w:val="0"/>
+                <w:lang w:val="en-CA"/>
+                <w14:ligatures w14:val="none"/>
+              </w:rPr>
+              <w:t xml:space="preserve"> under </w:t>
+            </w:r>
+            <w:r>
+              <w:rPr>
+                <w:rFonts w:ascii="Arial" w:eastAsia="Times New Roman" w:hAnsi="Arial" w:cs="Arial"/>
+                <w:color w:val="000000"/>
+                <w:kern w:val="0"/>
+                <w:lang w:val="en-CA"/>
+                <w14:ligatures w14:val="none"/>
+              </w:rPr>
+              <w:t>Youtube</w:t>
+            </w:r>
+            <w:r>
+              <w:rPr>
+                <w:rFonts w:ascii="Arial" w:eastAsia="Times New Roman" w:hAnsi="Arial" w:cs="Arial"/>
+                <w:color w:val="000000"/>
+                <w:kern w:val="0"/>
+                <w:lang w:val="en-CA"/>
+                <w14:ligatures w14:val="none"/>
+              </w:rPr>
+              <w:t xml:space="preserve"> License. </w:t>
             </w:r>
             <w:r>
               <w:rPr>
@@ -1113,7 +645,16 @@
                 <w14:ligatures w14:val="none"/>
               </w:rPr>
               <w:br/>
-              <w:t>https://www.youtube.com/watch?v=57KRiqDa7jI</w:t>
+            </w:r>
+            <w:r>
+              <w:rPr>
+                <w:rFonts w:ascii="Arial" w:eastAsia="Times New Roman" w:hAnsi="Arial" w:cs="Arial"/>
+                <w:color w:val="000000"/>
+                <w:kern w:val="0"/>
+                <w:lang w:val="en-CA"/>
+                <w14:ligatures w14:val="none"/>
+              </w:rPr>
+              <w:t>https://www.youtube.com/watch?v=qORwZ2opdvM</w:t>
             </w:r>
           </w:p>
         </w:tc>

</xml_diff>